<commit_message>
documento de sección de anuncios
agregado documento
</commit_message>
<xml_diff>
--- a/Desarrollo/PBPMP/04-DESARROLLO/PBPMP-DSA.docx
+++ b/Desarrollo/PBPMP/04-DESARROLLO/PBPMP-DSA.docx
@@ -209,47 +209,7 @@
           <w:szCs w:val="24"/>
           <w:lang w:val="es-ES"/>
         </w:rPr>
-        <w:t xml:space="preserve">Manco </w:t>
-      </w:r>
-      <w:proofErr w:type="spellStart"/>
-      <w:r>
-        <w:rPr>
-          <w:rFonts w:ascii="Times New Roman" w:hAnsi="Times New Roman" w:cs="Times New Roman"/>
-          <w:sz w:val="24"/>
-          <w:szCs w:val="24"/>
-          <w:lang w:val="es-ES"/>
-        </w:rPr>
-        <w:t>Mendez</w:t>
-      </w:r>
-      <w:proofErr w:type="spellEnd"/>
-      <w:r>
-        <w:rPr>
-          <w:rFonts w:ascii="Times New Roman" w:hAnsi="Times New Roman" w:cs="Times New Roman"/>
-          <w:sz w:val="24"/>
-          <w:szCs w:val="24"/>
-          <w:lang w:val="es-ES"/>
-        </w:rPr>
-        <w:t xml:space="preserve">, Elvis </w:t>
-      </w:r>
-      <w:proofErr w:type="spellStart"/>
-      <w:r>
-        <w:rPr>
-          <w:rFonts w:ascii="Times New Roman" w:hAnsi="Times New Roman" w:cs="Times New Roman"/>
-          <w:sz w:val="24"/>
-          <w:szCs w:val="24"/>
-          <w:lang w:val="es-ES"/>
-        </w:rPr>
-        <w:t>Neiser</w:t>
-      </w:r>
-      <w:proofErr w:type="spellEnd"/>
-      <w:r>
-        <w:rPr>
-          <w:rFonts w:ascii="Times New Roman" w:hAnsi="Times New Roman" w:cs="Times New Roman"/>
-          <w:sz w:val="24"/>
-          <w:szCs w:val="24"/>
-          <w:lang w:val="es-ES"/>
-        </w:rPr>
-        <w:t xml:space="preserve"> </w:t>
+        <w:t xml:space="preserve">Manco Mendez, Elvis Neiser </w:t>
       </w:r>
     </w:p>
     <w:p>
@@ -314,7 +274,6 @@
           <w:lang w:val="es-ES"/>
         </w:rPr>
       </w:pPr>
-      <w:proofErr w:type="spellStart"/>
       <w:r>
         <w:rPr>
           <w:rFonts w:ascii="Times New Roman" w:hAnsi="Times New Roman" w:cs="Times New Roman"/>
@@ -322,57 +281,7 @@
           <w:szCs w:val="24"/>
           <w:lang w:val="es-ES"/>
         </w:rPr>
-        <w:t>Ancaya</w:t>
-      </w:r>
-      <w:proofErr w:type="spellEnd"/>
-      <w:r>
-        <w:rPr>
-          <w:rFonts w:ascii="Times New Roman" w:hAnsi="Times New Roman" w:cs="Times New Roman"/>
-          <w:sz w:val="24"/>
-          <w:szCs w:val="24"/>
-          <w:lang w:val="es-ES"/>
-        </w:rPr>
-        <w:t xml:space="preserve"> </w:t>
-      </w:r>
-      <w:proofErr w:type="spellStart"/>
-      <w:r>
-        <w:rPr>
-          <w:rFonts w:ascii="Times New Roman" w:hAnsi="Times New Roman" w:cs="Times New Roman"/>
-          <w:sz w:val="24"/>
-          <w:szCs w:val="24"/>
-          <w:lang w:val="es-ES"/>
-        </w:rPr>
-        <w:t>Martinez</w:t>
-      </w:r>
-      <w:proofErr w:type="spellEnd"/>
-      <w:r>
-        <w:rPr>
-          <w:rFonts w:ascii="Times New Roman" w:hAnsi="Times New Roman" w:cs="Times New Roman"/>
-          <w:sz w:val="24"/>
-          <w:szCs w:val="24"/>
-          <w:lang w:val="es-ES"/>
-        </w:rPr>
-        <w:t xml:space="preserve">, </w:t>
-      </w:r>
-      <w:proofErr w:type="spellStart"/>
-      <w:r>
-        <w:rPr>
-          <w:rFonts w:ascii="Times New Roman" w:hAnsi="Times New Roman" w:cs="Times New Roman"/>
-          <w:sz w:val="24"/>
-          <w:szCs w:val="24"/>
-          <w:lang w:val="es-ES"/>
-        </w:rPr>
-        <w:t>Benjamin</w:t>
-      </w:r>
-      <w:proofErr w:type="spellEnd"/>
-      <w:r>
-        <w:rPr>
-          <w:rFonts w:ascii="Times New Roman" w:hAnsi="Times New Roman" w:cs="Times New Roman"/>
-          <w:sz w:val="24"/>
-          <w:szCs w:val="24"/>
-          <w:lang w:val="es-ES"/>
-        </w:rPr>
-        <w:t xml:space="preserve"> </w:t>
+        <w:t xml:space="preserve">Ancaya Martinez, Benjamin </w:t>
       </w:r>
     </w:p>
     <w:p>
@@ -413,7 +322,6 @@
           <w:lang w:val="es-ES"/>
         </w:rPr>
       </w:pPr>
-      <w:proofErr w:type="spellStart"/>
       <w:r>
         <w:rPr>
           <w:rFonts w:ascii="Times New Roman" w:hAnsi="Times New Roman" w:cs="Times New Roman"/>
@@ -421,37 +329,7 @@
           <w:szCs w:val="24"/>
           <w:lang w:val="es-ES"/>
         </w:rPr>
-        <w:t>Espinola</w:t>
-      </w:r>
-      <w:proofErr w:type="spellEnd"/>
-      <w:r>
-        <w:rPr>
-          <w:rFonts w:ascii="Times New Roman" w:hAnsi="Times New Roman" w:cs="Times New Roman"/>
-          <w:sz w:val="24"/>
-          <w:szCs w:val="24"/>
-          <w:lang w:val="es-ES"/>
-        </w:rPr>
-        <w:t xml:space="preserve"> </w:t>
-      </w:r>
-      <w:proofErr w:type="spellStart"/>
-      <w:r>
-        <w:rPr>
-          <w:rFonts w:ascii="Times New Roman" w:hAnsi="Times New Roman" w:cs="Times New Roman"/>
-          <w:sz w:val="24"/>
-          <w:szCs w:val="24"/>
-          <w:lang w:val="es-ES"/>
-        </w:rPr>
-        <w:t>Ravello</w:t>
-      </w:r>
-      <w:proofErr w:type="spellEnd"/>
-      <w:r>
-        <w:rPr>
-          <w:rFonts w:ascii="Times New Roman" w:hAnsi="Times New Roman" w:cs="Times New Roman"/>
-          <w:sz w:val="24"/>
-          <w:szCs w:val="24"/>
-          <w:lang w:val="es-ES"/>
-        </w:rPr>
-        <w:t>, Annie</w:t>
+        <w:t>Espinola Ravello, Annie</w:t>
       </w:r>
     </w:p>
     <w:p>
@@ -933,15 +811,15 @@
         <w:pStyle w:val="Prrafodelista"/>
         <w:numPr>
           <w:ilvl w:val="0"/>
-          <w:numId w:val="2"/>
+          <w:numId w:val="9"/>
         </w:numPr>
         <w:spacing w:line="480" w:lineRule="auto"/>
         <w:rPr>
           <w:rFonts w:ascii="Times New Roman" w:hAnsi="Times New Roman" w:cs="Times New Roman"/>
           <w:b/>
           <w:bCs/>
-          <w:sz w:val="24"/>
-          <w:szCs w:val="24"/>
+          <w:sz w:val="28"/>
+          <w:szCs w:val="28"/>
           <w:lang w:val="es-ES"/>
         </w:rPr>
       </w:pPr>
@@ -950,11 +828,11 @@
           <w:rFonts w:ascii="Times New Roman" w:hAnsi="Times New Roman" w:cs="Times New Roman"/>
           <w:b/>
           <w:bCs/>
-          <w:sz w:val="24"/>
-          <w:szCs w:val="24"/>
-          <w:lang w:val="es-ES"/>
-        </w:rPr>
-        <w:t>Descripción de la Mascota</w:t>
+          <w:sz w:val="28"/>
+          <w:szCs w:val="28"/>
+          <w:lang w:val="es-ES"/>
+        </w:rPr>
+        <w:t>Descripción de los componentes de la página de anuncio</w:t>
       </w:r>
     </w:p>
     <w:p>
@@ -962,19 +840,39 @@
         <w:spacing w:line="480" w:lineRule="auto"/>
         <w:rPr>
           <w:rFonts w:ascii="Times New Roman" w:hAnsi="Times New Roman" w:cs="Times New Roman"/>
-          <w:sz w:val="24"/>
-          <w:szCs w:val="24"/>
-          <w:lang w:val="es-ES"/>
-        </w:rPr>
-      </w:pPr>
-      <w:r>
-        <w:rPr>
-          <w:rFonts w:ascii="Times New Roman" w:hAnsi="Times New Roman" w:cs="Times New Roman"/>
-          <w:sz w:val="24"/>
-          <w:szCs w:val="24"/>
-          <w:lang w:val="es-ES"/>
-        </w:rPr>
-        <w:t>Para permitir a los usuarios proporcionar una descripción detallada de la mascota perdida, debemos crear un formulario de anuncios que incluya los siguientes campos:</w:t>
+          <w:sz w:val="28"/>
+          <w:szCs w:val="28"/>
+          <w:lang w:val="es-ES"/>
+        </w:rPr>
+      </w:pPr>
+      <w:r>
+        <w:rPr>
+          <w:rFonts w:ascii="Times New Roman" w:hAnsi="Times New Roman" w:cs="Times New Roman"/>
+          <w:sz w:val="28"/>
+          <w:szCs w:val="28"/>
+          <w:lang w:val="es-ES"/>
+        </w:rPr>
+        <w:t>El presente documento tiene como objetivo detallar la funcionalidad de la sección de anuncios en nuestra aplicación web de búsqueda de mascotas perdidas. Esta sección es de vital importancia, ya que proporciona a los usuarios una vista general de los anuncios publicados en la plataforma, lo que facilita la búsqueda de mascotas perdidas. Además, brinda acceso a información detallada sobre cada anuncio, incluyendo imágenes, categorías específicas, detalles e información de contacto del usuario que publicó el anuncio.</w:t>
+      </w:r>
+    </w:p>
+    <w:p>
+      <w:pPr>
+        <w:spacing w:line="480" w:lineRule="auto"/>
+        <w:rPr>
+          <w:rFonts w:ascii="Times New Roman" w:hAnsi="Times New Roman" w:cs="Times New Roman"/>
+          <w:sz w:val="28"/>
+          <w:szCs w:val="28"/>
+          <w:lang w:val="es-ES"/>
+        </w:rPr>
+      </w:pPr>
+      <w:r>
+        <w:rPr>
+          <w:rFonts w:ascii="Times New Roman" w:hAnsi="Times New Roman" w:cs="Times New Roman"/>
+          <w:sz w:val="28"/>
+          <w:szCs w:val="28"/>
+          <w:lang w:val="es-ES"/>
+        </w:rPr>
+        <w:t>La sección de anuncios consta de los siguientes elementos clave:</w:t>
       </w:r>
     </w:p>
     <w:p>
@@ -982,35 +880,24 @@
         <w:pStyle w:val="Prrafodelista"/>
         <w:numPr>
           <w:ilvl w:val="0"/>
-          <w:numId w:val="3"/>
+          <w:numId w:val="10"/>
         </w:numPr>
         <w:spacing w:line="480" w:lineRule="auto"/>
         <w:rPr>
           <w:rFonts w:ascii="Times New Roman" w:hAnsi="Times New Roman" w:cs="Times New Roman"/>
-          <w:sz w:val="24"/>
-          <w:szCs w:val="24"/>
-          <w:lang w:val="es-ES"/>
-        </w:rPr>
-      </w:pPr>
-      <w:r>
-        <w:rPr>
-          <w:rFonts w:ascii="Times New Roman" w:hAnsi="Times New Roman" w:cs="Times New Roman"/>
-          <w:b/>
-          <w:bCs/>
-          <w:sz w:val="24"/>
-          <w:szCs w:val="24"/>
-          <w:lang w:val="es-ES"/>
-        </w:rPr>
-        <w:t>Raza:</w:t>
-      </w:r>
-      <w:r>
-        <w:rPr>
-          <w:rFonts w:ascii="Times New Roman" w:hAnsi="Times New Roman" w:cs="Times New Roman"/>
-          <w:sz w:val="24"/>
-          <w:szCs w:val="24"/>
-          <w:lang w:val="es-ES"/>
-        </w:rPr>
-        <w:t xml:space="preserve"> Un campo de texto donde los usuarios pueden especificar la raza de la mascota.</w:t>
+          <w:sz w:val="28"/>
+          <w:szCs w:val="28"/>
+          <w:lang w:val="es-ES"/>
+        </w:rPr>
+      </w:pPr>
+      <w:r>
+        <w:rPr>
+          <w:rFonts w:ascii="Times New Roman" w:hAnsi="Times New Roman" w:cs="Times New Roman"/>
+          <w:sz w:val="28"/>
+          <w:szCs w:val="28"/>
+          <w:lang w:val="es-ES"/>
+        </w:rPr>
+        <w:t>Listado de Anuncios: En esta sección principal, los usuarios pueden explorar una lista de anuncios de mascotas perdidas. Cada anuncio se muestra en forma de tarjeta con una imagen representativa de la mascota.</w:t>
       </w:r>
     </w:p>
     <w:p>
@@ -1018,35 +905,24 @@
         <w:pStyle w:val="Prrafodelista"/>
         <w:numPr>
           <w:ilvl w:val="0"/>
-          <w:numId w:val="3"/>
+          <w:numId w:val="10"/>
         </w:numPr>
         <w:spacing w:line="480" w:lineRule="auto"/>
         <w:rPr>
           <w:rFonts w:ascii="Times New Roman" w:hAnsi="Times New Roman" w:cs="Times New Roman"/>
-          <w:sz w:val="24"/>
-          <w:szCs w:val="24"/>
-          <w:lang w:val="es-ES"/>
-        </w:rPr>
-      </w:pPr>
-      <w:r>
-        <w:rPr>
-          <w:rFonts w:ascii="Times New Roman" w:hAnsi="Times New Roman" w:cs="Times New Roman"/>
-          <w:b/>
-          <w:bCs/>
-          <w:sz w:val="24"/>
-          <w:szCs w:val="24"/>
-          <w:lang w:val="es-ES"/>
-        </w:rPr>
-        <w:t>Color:</w:t>
-      </w:r>
-      <w:r>
-        <w:rPr>
-          <w:rFonts w:ascii="Times New Roman" w:hAnsi="Times New Roman" w:cs="Times New Roman"/>
-          <w:sz w:val="24"/>
-          <w:szCs w:val="24"/>
-          <w:lang w:val="es-ES"/>
-        </w:rPr>
-        <w:t xml:space="preserve"> Otro campo de texto para describir el color de la mascota.</w:t>
+          <w:sz w:val="28"/>
+          <w:szCs w:val="28"/>
+          <w:lang w:val="es-ES"/>
+        </w:rPr>
+      </w:pPr>
+      <w:r>
+        <w:rPr>
+          <w:rFonts w:ascii="Times New Roman" w:hAnsi="Times New Roman" w:cs="Times New Roman"/>
+          <w:sz w:val="28"/>
+          <w:szCs w:val="28"/>
+          <w:lang w:val="es-ES"/>
+        </w:rPr>
+        <w:t>Categorías de Anuncios: Para una búsqueda más efectiva, los anuncios están organizados en categorías específicas. Los usuarios pueden seleccionar una categoría específica para ver los anuncios relacionados.</w:t>
       </w:r>
     </w:p>
     <w:p>
@@ -1054,35 +930,24 @@
         <w:pStyle w:val="Prrafodelista"/>
         <w:numPr>
           <w:ilvl w:val="0"/>
-          <w:numId w:val="3"/>
+          <w:numId w:val="10"/>
         </w:numPr>
         <w:spacing w:line="480" w:lineRule="auto"/>
         <w:rPr>
           <w:rFonts w:ascii="Times New Roman" w:hAnsi="Times New Roman" w:cs="Times New Roman"/>
-          <w:sz w:val="24"/>
-          <w:szCs w:val="24"/>
-          <w:lang w:val="es-ES"/>
-        </w:rPr>
-      </w:pPr>
-      <w:r>
-        <w:rPr>
-          <w:rFonts w:ascii="Times New Roman" w:hAnsi="Times New Roman" w:cs="Times New Roman"/>
-          <w:b/>
-          <w:bCs/>
-          <w:sz w:val="24"/>
-          <w:szCs w:val="24"/>
-          <w:lang w:val="es-ES"/>
-        </w:rPr>
-        <w:t>Tamaño:</w:t>
-      </w:r>
-      <w:r>
-        <w:rPr>
-          <w:rFonts w:ascii="Times New Roman" w:hAnsi="Times New Roman" w:cs="Times New Roman"/>
-          <w:sz w:val="24"/>
-          <w:szCs w:val="24"/>
-          <w:lang w:val="es-ES"/>
-        </w:rPr>
-        <w:t xml:space="preserve"> Un menú desplegable o una serie de opciones predefinidas para que los usuarios elijan el tamaño de la mascota.</w:t>
+          <w:sz w:val="28"/>
+          <w:szCs w:val="28"/>
+          <w:lang w:val="es-ES"/>
+        </w:rPr>
+      </w:pPr>
+      <w:r>
+        <w:rPr>
+          <w:rFonts w:ascii="Times New Roman" w:hAnsi="Times New Roman" w:cs="Times New Roman"/>
+          <w:sz w:val="28"/>
+          <w:szCs w:val="28"/>
+          <w:lang w:val="es-ES"/>
+        </w:rPr>
+        <w:t>Filtrado de Anuncios: Se proporciona una funcionalidad de filtro que permite a los usuarios refinar su búsqueda por ubicación, fecha de publicación y otras opciones relevantes.</w:t>
       </w:r>
     </w:p>
     <w:p>
@@ -1090,49 +955,84 @@
         <w:pStyle w:val="Prrafodelista"/>
         <w:numPr>
           <w:ilvl w:val="0"/>
-          <w:numId w:val="3"/>
+          <w:numId w:val="10"/>
         </w:numPr>
         <w:spacing w:line="480" w:lineRule="auto"/>
         <w:rPr>
           <w:rFonts w:ascii="Times New Roman" w:hAnsi="Times New Roman" w:cs="Times New Roman"/>
-          <w:sz w:val="24"/>
-          <w:szCs w:val="24"/>
-          <w:lang w:val="es-ES"/>
-        </w:rPr>
-      </w:pPr>
-      <w:r>
+          <w:sz w:val="28"/>
+          <w:szCs w:val="28"/>
+          <w:lang w:val="es-ES"/>
+        </w:rPr>
+      </w:pPr>
+      <w:r>
+        <w:rPr>
+          <w:rFonts w:ascii="Times New Roman" w:hAnsi="Times New Roman" w:cs="Times New Roman"/>
+          <w:sz w:val="28"/>
+          <w:szCs w:val="28"/>
+          <w:lang w:val="es-ES"/>
+        </w:rPr>
+        <w:t>Información Detallada: Al hacer clic en un anuncio en particular, los usuarios son redirigidos a la página de detalles del anuncio, donde encuentran información más detallada.</w:t>
+      </w:r>
+    </w:p>
+    <w:p>
+      <w:pPr>
+        <w:spacing w:line="480" w:lineRule="auto"/>
+        <w:rPr>
+          <w:rFonts w:ascii="Times New Roman" w:hAnsi="Times New Roman" w:cs="Times New Roman"/>
+          <w:sz w:val="28"/>
+          <w:szCs w:val="28"/>
+          <w:lang w:val="es-ES"/>
+        </w:rPr>
+      </w:pPr>
+      <w:r>
+        <w:rPr>
+          <w:rFonts w:ascii="Times New Roman" w:hAnsi="Times New Roman" w:cs="Times New Roman"/>
+          <w:sz w:val="28"/>
+          <w:szCs w:val="28"/>
+          <w:lang w:val="es-ES"/>
+        </w:rPr>
+        <w:t xml:space="preserve">Es fundamental que la sección de anuncios sea accesible tanto desde computadoras de escritorio como desde dispositivos móviles. Esto garantiza que los usuarios puedan acceder y utilizar la aplicación de manera conveniente desde cualquier plataforma. </w:t>
+      </w:r>
+    </w:p>
+    <w:p>
+      <w:pPr>
+        <w:spacing w:line="480" w:lineRule="auto"/>
+        <w:rPr>
+          <w:rFonts w:ascii="Times New Roman" w:hAnsi="Times New Roman" w:cs="Times New Roman"/>
+          <w:sz w:val="28"/>
+          <w:szCs w:val="28"/>
+          <w:lang w:val="es-ES"/>
+        </w:rPr>
+      </w:pPr>
+      <w:r>
+        <w:rPr>
+          <w:rFonts w:ascii="Times New Roman" w:hAnsi="Times New Roman" w:cs="Times New Roman"/>
+          <w:sz w:val="28"/>
+          <w:szCs w:val="28"/>
+          <w:lang w:val="es-ES"/>
+        </w:rPr>
+        <w:t>Además, hemos implementado un diseño que se adapta automáticamente al tamaño de la pantalla del dispositivo, asegurando una experiencia de usuario óptima en todo momento.</w:t>
+      </w:r>
+      <w:r>
+        <w:rPr>
+          <w:rFonts w:ascii="Times New Roman" w:hAnsi="Times New Roman" w:cs="Times New Roman"/>
+          <w:sz w:val="28"/>
+          <w:szCs w:val="28"/>
+          <w:lang w:val="es-ES"/>
+        </w:rPr>
+        <w:t xml:space="preserve"> </w:t>
+      </w:r>
+    </w:p>
+    <w:p>
+      <w:pPr>
+        <w:spacing w:line="480" w:lineRule="auto"/>
         <w:rPr>
           <w:rFonts w:ascii="Times New Roman" w:hAnsi="Times New Roman" w:cs="Times New Roman"/>
           <w:b/>
           <w:bCs/>
-          <w:sz w:val="24"/>
-          <w:szCs w:val="24"/>
-          <w:lang w:val="es-ES"/>
-        </w:rPr>
-        <w:t>Marcas Distintivas:</w:t>
-      </w:r>
-      <w:r>
-        <w:rPr>
-          <w:rFonts w:ascii="Times New Roman" w:hAnsi="Times New Roman" w:cs="Times New Roman"/>
-          <w:sz w:val="24"/>
-          <w:szCs w:val="24"/>
-          <w:lang w:val="es-ES"/>
-        </w:rPr>
-        <w:t xml:space="preserve"> Un área de texto donde los usuarios pueden ingresar información sobre cualquier marca o característica distintiva de la mascota.</w:t>
-      </w:r>
-    </w:p>
-    <w:p>
-      <w:pPr>
-        <w:pStyle w:val="Prrafodelista"/>
-        <w:numPr>
-          <w:ilvl w:val="0"/>
-          <w:numId w:val="3"/>
-        </w:numPr>
-        <w:spacing w:line="480" w:lineRule="auto"/>
-        <w:rPr>
-          <w:rFonts w:ascii="Times New Roman" w:hAnsi="Times New Roman" w:cs="Times New Roman"/>
-          <w:sz w:val="24"/>
-          <w:szCs w:val="24"/>
+          <w:sz w:val="28"/>
+          <w:szCs w:val="28"/>
           <w:lang w:val="es-ES"/>
         </w:rPr>
       </w:pPr>
@@ -1141,880 +1041,315 @@
           <w:rFonts w:ascii="Times New Roman" w:hAnsi="Times New Roman" w:cs="Times New Roman"/>
           <w:b/>
           <w:bCs/>
-          <w:sz w:val="24"/>
-          <w:szCs w:val="24"/>
-          <w:lang w:val="es-ES"/>
-        </w:rPr>
-        <w:t>Edad Aproximada</w:t>
-      </w:r>
-      <w:r>
-        <w:rPr>
-          <w:rFonts w:ascii="Times New Roman" w:hAnsi="Times New Roman" w:cs="Times New Roman"/>
-          <w:sz w:val="24"/>
-          <w:szCs w:val="24"/>
-          <w:lang w:val="es-ES"/>
-        </w:rPr>
-        <w:t>: Un campo para ingresar la edad aproximada de la mascota.</w:t>
-      </w:r>
-    </w:p>
-    <w:p>
-      <w:pPr>
-        <w:pStyle w:val="Prrafodelista"/>
-        <w:numPr>
-          <w:ilvl w:val="0"/>
-          <w:numId w:val="3"/>
-        </w:numPr>
-        <w:spacing w:line="480" w:lineRule="auto"/>
-        <w:rPr>
-          <w:rFonts w:ascii="Times New Roman" w:hAnsi="Times New Roman" w:cs="Times New Roman"/>
-          <w:sz w:val="24"/>
-          <w:szCs w:val="24"/>
-          <w:lang w:val="es-ES"/>
-        </w:rPr>
-      </w:pPr>
+          <w:sz w:val="28"/>
+          <w:szCs w:val="28"/>
+          <w:lang w:val="es-ES"/>
+        </w:rPr>
+        <w:t xml:space="preserve">Vistas de la página de </w:t>
+      </w:r>
       <w:r>
         <w:rPr>
           <w:rFonts w:ascii="Times New Roman" w:hAnsi="Times New Roman" w:cs="Times New Roman"/>
           <w:b/>
           <w:bCs/>
-          <w:sz w:val="24"/>
-          <w:szCs w:val="24"/>
-          <w:lang w:val="es-ES"/>
-        </w:rPr>
-        <w:t>Ubicación:</w:t>
-      </w:r>
-      <w:r>
-        <w:rPr>
-          <w:rFonts w:ascii="Times New Roman" w:hAnsi="Times New Roman" w:cs="Times New Roman"/>
-          <w:sz w:val="24"/>
-          <w:szCs w:val="24"/>
-          <w:lang w:val="es-ES"/>
-        </w:rPr>
-        <w:t xml:space="preserve"> Un campo para ingresar la ubicación donde se perdió la mascota.</w:t>
-      </w:r>
-    </w:p>
-    <w:p>
-      <w:pPr>
-        <w:pStyle w:val="Prrafodelista"/>
-        <w:numPr>
-          <w:ilvl w:val="0"/>
-          <w:numId w:val="3"/>
-        </w:numPr>
-        <w:spacing w:line="480" w:lineRule="auto"/>
-        <w:rPr>
-          <w:rFonts w:ascii="Times New Roman" w:hAnsi="Times New Roman" w:cs="Times New Roman"/>
-          <w:sz w:val="24"/>
-          <w:szCs w:val="24"/>
-          <w:lang w:val="es-ES"/>
-        </w:rPr>
-      </w:pPr>
-      <w:r>
-        <w:rPr>
-          <w:rFonts w:ascii="Times New Roman" w:hAnsi="Times New Roman" w:cs="Times New Roman"/>
-          <w:b/>
-          <w:bCs/>
-          <w:sz w:val="24"/>
-          <w:szCs w:val="24"/>
-          <w:lang w:val="es-ES"/>
-        </w:rPr>
-        <w:t>Fecha de Pérdida:</w:t>
-      </w:r>
-      <w:r>
-        <w:rPr>
-          <w:rFonts w:ascii="Times New Roman" w:hAnsi="Times New Roman" w:cs="Times New Roman"/>
-          <w:sz w:val="24"/>
-          <w:szCs w:val="24"/>
-          <w:lang w:val="es-ES"/>
-        </w:rPr>
-        <w:t xml:space="preserve"> Un campo de fecha para especificar la fecha en que se perdió la mascota.</w:t>
-      </w:r>
-    </w:p>
-    <w:p>
-      <w:pPr>
-        <w:pStyle w:val="Prrafodelista"/>
-        <w:numPr>
-          <w:ilvl w:val="0"/>
-          <w:numId w:val="3"/>
-        </w:numPr>
-        <w:spacing w:line="480" w:lineRule="auto"/>
-        <w:rPr>
-          <w:rFonts w:ascii="Times New Roman" w:hAnsi="Times New Roman" w:cs="Times New Roman"/>
-          <w:sz w:val="24"/>
-          <w:szCs w:val="24"/>
-          <w:lang w:val="es-ES"/>
-        </w:rPr>
-      </w:pPr>
-      <w:r>
-        <w:rPr>
-          <w:rFonts w:ascii="Times New Roman" w:hAnsi="Times New Roman" w:cs="Times New Roman"/>
-          <w:b/>
-          <w:bCs/>
-          <w:sz w:val="24"/>
-          <w:szCs w:val="24"/>
-          <w:lang w:val="es-ES"/>
-        </w:rPr>
-        <w:t>Imágenes:</w:t>
-      </w:r>
-      <w:r>
-        <w:rPr>
-          <w:rFonts w:ascii="Times New Roman" w:hAnsi="Times New Roman" w:cs="Times New Roman"/>
-          <w:sz w:val="24"/>
-          <w:szCs w:val="24"/>
-          <w:lang w:val="es-ES"/>
-        </w:rPr>
-        <w:t xml:space="preserve"> Un botón para cargar imágenes de la mascota. Asegurarse de permitir la carga de múltiples imágenes.</w:t>
-      </w:r>
-    </w:p>
-    <w:p>
-      <w:pPr>
-        <w:pStyle w:val="Prrafodelista"/>
-        <w:numPr>
-          <w:ilvl w:val="0"/>
-          <w:numId w:val="2"/>
-        </w:numPr>
-        <w:spacing w:line="480" w:lineRule="auto"/>
-        <w:rPr>
-          <w:rFonts w:ascii="Times New Roman" w:hAnsi="Times New Roman" w:cs="Times New Roman"/>
-          <w:b/>
-          <w:bCs/>
-          <w:sz w:val="24"/>
-          <w:szCs w:val="24"/>
-          <w:lang w:val="es-ES"/>
-        </w:rPr>
-      </w:pPr>
-      <w:r>
-        <w:rPr>
-          <w:rFonts w:ascii="Times New Roman" w:hAnsi="Times New Roman" w:cs="Times New Roman"/>
-          <w:b/>
-          <w:bCs/>
-          <w:sz w:val="24"/>
-          <w:szCs w:val="24"/>
-          <w:lang w:val="es-ES"/>
-        </w:rPr>
-        <w:t>Información de Contacto</w:t>
-      </w:r>
-    </w:p>
-    <w:p>
-      <w:pPr>
-        <w:spacing w:line="480" w:lineRule="auto"/>
-        <w:rPr>
-          <w:rFonts w:ascii="Times New Roman" w:hAnsi="Times New Roman" w:cs="Times New Roman"/>
-          <w:sz w:val="24"/>
-          <w:szCs w:val="24"/>
-          <w:lang w:val="es-ES"/>
-        </w:rPr>
-      </w:pPr>
-      <w:r>
-        <w:rPr>
-          <w:rFonts w:ascii="Times New Roman" w:hAnsi="Times New Roman" w:cs="Times New Roman"/>
-          <w:sz w:val="24"/>
-          <w:szCs w:val="24"/>
-          <w:lang w:val="es-ES"/>
-        </w:rPr>
-        <w:t>Los usuarios deben poder proporcionar información de contacto para que otros usuarios interesados puedan comunicarse con ellos en caso de que encuentren a la mascota. Debes incluir los siguientes campos:</w:t>
-      </w:r>
-    </w:p>
-    <w:p>
-      <w:pPr>
-        <w:pStyle w:val="Prrafodelista"/>
-        <w:numPr>
-          <w:ilvl w:val="0"/>
-          <w:numId w:val="4"/>
-        </w:numPr>
-        <w:spacing w:line="480" w:lineRule="auto"/>
-        <w:rPr>
-          <w:rFonts w:ascii="Times New Roman" w:hAnsi="Times New Roman" w:cs="Times New Roman"/>
-          <w:sz w:val="24"/>
-          <w:szCs w:val="24"/>
-          <w:lang w:val="es-ES"/>
-        </w:rPr>
-      </w:pPr>
-      <w:r>
-        <w:rPr>
-          <w:rFonts w:ascii="Times New Roman" w:hAnsi="Times New Roman" w:cs="Times New Roman"/>
-          <w:b/>
-          <w:bCs/>
-          <w:sz w:val="24"/>
-          <w:szCs w:val="24"/>
-          <w:lang w:val="es-ES"/>
-        </w:rPr>
-        <w:t>Número de Teléfono:</w:t>
-      </w:r>
-      <w:r>
-        <w:rPr>
-          <w:rFonts w:ascii="Times New Roman" w:hAnsi="Times New Roman" w:cs="Times New Roman"/>
-          <w:sz w:val="24"/>
-          <w:szCs w:val="24"/>
-          <w:lang w:val="es-ES"/>
-        </w:rPr>
-        <w:t xml:space="preserve"> Un campo para ingresar un número de teléfono.</w:t>
-      </w:r>
-    </w:p>
-    <w:p>
-      <w:pPr>
-        <w:pStyle w:val="Prrafodelista"/>
-        <w:numPr>
-          <w:ilvl w:val="0"/>
-          <w:numId w:val="4"/>
-        </w:numPr>
-        <w:spacing w:line="480" w:lineRule="auto"/>
-        <w:rPr>
-          <w:rFonts w:ascii="Times New Roman" w:hAnsi="Times New Roman" w:cs="Times New Roman"/>
-          <w:sz w:val="24"/>
-          <w:szCs w:val="24"/>
-          <w:lang w:val="es-ES"/>
-        </w:rPr>
-      </w:pPr>
-      <w:r>
-        <w:rPr>
-          <w:rFonts w:ascii="Times New Roman" w:hAnsi="Times New Roman" w:cs="Times New Roman"/>
-          <w:b/>
-          <w:bCs/>
-          <w:sz w:val="24"/>
-          <w:szCs w:val="24"/>
-          <w:lang w:val="es-ES"/>
-        </w:rPr>
-        <w:t>Correo Electrónico:</w:t>
-      </w:r>
-      <w:r>
-        <w:rPr>
-          <w:rFonts w:ascii="Times New Roman" w:hAnsi="Times New Roman" w:cs="Times New Roman"/>
-          <w:sz w:val="24"/>
-          <w:szCs w:val="24"/>
-          <w:lang w:val="es-ES"/>
-        </w:rPr>
-        <w:t xml:space="preserve"> Un campo para ingresar una dirección de correo electrónico.</w:t>
-      </w:r>
-    </w:p>
-    <w:p>
-      <w:pPr>
-        <w:pStyle w:val="Prrafodelista"/>
-        <w:numPr>
-          <w:ilvl w:val="0"/>
-          <w:numId w:val="4"/>
-        </w:numPr>
-        <w:spacing w:line="480" w:lineRule="auto"/>
-        <w:rPr>
-          <w:rFonts w:ascii="Times New Roman" w:hAnsi="Times New Roman" w:cs="Times New Roman"/>
-          <w:sz w:val="24"/>
-          <w:szCs w:val="24"/>
-          <w:lang w:val="es-ES"/>
-        </w:rPr>
-      </w:pPr>
-      <w:r>
-        <w:rPr>
-          <w:rFonts w:ascii="Times New Roman" w:hAnsi="Times New Roman" w:cs="Times New Roman"/>
-          <w:b/>
-          <w:bCs/>
-          <w:sz w:val="24"/>
-          <w:szCs w:val="24"/>
-          <w:lang w:val="es-ES"/>
-        </w:rPr>
-        <w:t>Perfiles de Redes Sociales:</w:t>
-      </w:r>
-      <w:r>
-        <w:rPr>
-          <w:rFonts w:ascii="Times New Roman" w:hAnsi="Times New Roman" w:cs="Times New Roman"/>
-          <w:sz w:val="24"/>
-          <w:szCs w:val="24"/>
-          <w:lang w:val="es-ES"/>
-        </w:rPr>
-        <w:t xml:space="preserve"> Un campo donde los usuarios puedan proporcionar enlaces a sus perfiles de redes sociales si lo desean.</w:t>
-      </w:r>
-    </w:p>
-    <w:p>
-      <w:pPr>
-        <w:pStyle w:val="Prrafodelista"/>
-        <w:numPr>
-          <w:ilvl w:val="0"/>
-          <w:numId w:val="2"/>
-        </w:numPr>
-        <w:spacing w:line="480" w:lineRule="auto"/>
-        <w:rPr>
-          <w:rFonts w:ascii="Times New Roman" w:hAnsi="Times New Roman" w:cs="Times New Roman"/>
-          <w:b/>
-          <w:bCs/>
-          <w:sz w:val="24"/>
-          <w:szCs w:val="24"/>
-          <w:lang w:val="es-ES"/>
-        </w:rPr>
-      </w:pPr>
-      <w:r>
-        <w:rPr>
-          <w:rFonts w:ascii="Times New Roman" w:hAnsi="Times New Roman" w:cs="Times New Roman"/>
-          <w:b/>
-          <w:bCs/>
-          <w:sz w:val="24"/>
-          <w:szCs w:val="24"/>
-          <w:lang w:val="es-ES"/>
-        </w:rPr>
-        <w:t>Visibilidad de Publicaciones</w:t>
-      </w:r>
-    </w:p>
-    <w:p>
-      <w:pPr>
-        <w:spacing w:line="480" w:lineRule="auto"/>
-        <w:rPr>
-          <w:rFonts w:ascii="Times New Roman" w:hAnsi="Times New Roman" w:cs="Times New Roman"/>
-          <w:sz w:val="24"/>
-          <w:szCs w:val="24"/>
-          <w:lang w:val="es-ES"/>
-        </w:rPr>
-      </w:pPr>
-      <w:r>
-        <w:rPr>
-          <w:rFonts w:ascii="Times New Roman" w:hAnsi="Times New Roman" w:cs="Times New Roman"/>
-          <w:sz w:val="24"/>
-          <w:szCs w:val="24"/>
-          <w:lang w:val="es-ES"/>
-        </w:rPr>
-        <w:t>Las publicaciones de anuncios deben ser visibles para otros usuarios en la plataforma. Cada anuncio debe incluir toda la información anterior, así como los datos de contacto. Además, debes implementar una página de búsqueda donde los usuarios puedan buscar anuncios por diferentes criterios, como ubicación, raza, color, etc.</w:t>
-      </w:r>
-    </w:p>
-    <w:p>
-      <w:pPr>
-        <w:pStyle w:val="Prrafodelista"/>
-        <w:numPr>
-          <w:ilvl w:val="0"/>
-          <w:numId w:val="2"/>
-        </w:numPr>
-        <w:spacing w:line="480" w:lineRule="auto"/>
-        <w:rPr>
-          <w:rFonts w:ascii="Times New Roman" w:hAnsi="Times New Roman" w:cs="Times New Roman"/>
-          <w:b/>
-          <w:bCs/>
-          <w:sz w:val="24"/>
-          <w:szCs w:val="24"/>
-          <w:lang w:val="es-ES"/>
-        </w:rPr>
-      </w:pPr>
-      <w:r>
-        <w:rPr>
-          <w:rFonts w:ascii="Times New Roman" w:hAnsi="Times New Roman" w:cs="Times New Roman"/>
-          <w:b/>
-          <w:bCs/>
-          <w:sz w:val="24"/>
-          <w:szCs w:val="24"/>
-          <w:lang w:val="es-ES"/>
-        </w:rPr>
-        <w:t>Requerimientos No Funcionales</w:t>
-      </w:r>
-    </w:p>
-    <w:p>
-      <w:pPr>
-        <w:pStyle w:val="Prrafodelista"/>
-        <w:numPr>
-          <w:ilvl w:val="0"/>
-          <w:numId w:val="8"/>
-        </w:numPr>
-        <w:spacing w:line="480" w:lineRule="auto"/>
-        <w:rPr>
-          <w:rFonts w:ascii="Times New Roman" w:hAnsi="Times New Roman" w:cs="Times New Roman"/>
-          <w:b/>
-          <w:bCs/>
-          <w:sz w:val="24"/>
-          <w:szCs w:val="24"/>
-          <w:lang w:val="es-ES"/>
-        </w:rPr>
-      </w:pPr>
-      <w:r>
-        <w:rPr>
-          <w:rFonts w:ascii="Times New Roman" w:hAnsi="Times New Roman" w:cs="Times New Roman"/>
-          <w:b/>
-          <w:bCs/>
-          <w:sz w:val="24"/>
-          <w:szCs w:val="24"/>
-          <w:lang w:val="es-ES"/>
-        </w:rPr>
-        <w:t>Accesibilidad</w:t>
-      </w:r>
-    </w:p>
-    <w:p>
-      <w:pPr>
-        <w:spacing w:line="480" w:lineRule="auto"/>
-        <w:rPr>
-          <w:rFonts w:ascii="Times New Roman" w:hAnsi="Times New Roman" w:cs="Times New Roman"/>
-          <w:sz w:val="24"/>
-          <w:szCs w:val="24"/>
-          <w:lang w:val="es-ES"/>
-        </w:rPr>
-      </w:pPr>
-      <w:r>
-        <w:rPr>
-          <w:rFonts w:ascii="Times New Roman" w:hAnsi="Times New Roman" w:cs="Times New Roman"/>
-          <w:sz w:val="24"/>
-          <w:szCs w:val="24"/>
-          <w:lang w:val="es-ES"/>
-        </w:rPr>
-        <w:t>Para garantizar la accesibilidad de la funcionalidad de anuncios, debes seguir estas pautas:</w:t>
-      </w:r>
-    </w:p>
-    <w:p>
-      <w:pPr>
-        <w:pStyle w:val="Prrafodelista"/>
+          <w:sz w:val="28"/>
+          <w:szCs w:val="28"/>
+          <w:lang w:val="es-ES"/>
+        </w:rPr>
+        <w:t>anuncios</w:t>
+      </w:r>
+    </w:p>
+    <w:p>
+      <w:pPr>
         <w:numPr>
           <w:ilvl w:val="1"/>
-          <w:numId w:val="8"/>
+          <w:numId w:val="11"/>
         </w:numPr>
-        <w:spacing w:line="480" w:lineRule="auto"/>
-        <w:rPr>
-          <w:rFonts w:ascii="Times New Roman" w:hAnsi="Times New Roman" w:cs="Times New Roman"/>
-          <w:sz w:val="24"/>
-          <w:szCs w:val="24"/>
-          <w:lang w:val="es-ES"/>
-        </w:rPr>
-      </w:pPr>
-      <w:r>
-        <w:rPr>
-          <w:rFonts w:ascii="Times New Roman" w:hAnsi="Times New Roman" w:cs="Times New Roman"/>
-          <w:sz w:val="24"/>
-          <w:szCs w:val="24"/>
-          <w:lang w:val="es-ES"/>
-        </w:rPr>
-        <w:t>Asegurarse de que el formulario y los anuncios resultantes sean compatibles con lectores de pantalla.</w:t>
-      </w:r>
-    </w:p>
-    <w:p>
-      <w:pPr>
-        <w:pStyle w:val="Prrafodelista"/>
+        <w:spacing w:before="240" w:line="480" w:lineRule="auto"/>
+        <w:rPr>
+          <w:rFonts w:ascii="Times New Roman" w:eastAsia="Times New Roman" w:hAnsi="Times New Roman" w:cs="Times New Roman"/>
+          <w:b/>
+          <w:sz w:val="28"/>
+          <w:szCs w:val="28"/>
+        </w:rPr>
+      </w:pPr>
+      <w:r>
+        <w:rPr>
+          <w:rFonts w:ascii="Times New Roman" w:eastAsia="Times New Roman" w:hAnsi="Times New Roman" w:cs="Times New Roman"/>
+          <w:b/>
+          <w:sz w:val="28"/>
+          <w:szCs w:val="28"/>
+        </w:rPr>
+        <w:t xml:space="preserve">Vistas de la página de </w:t>
+      </w:r>
+      <w:r>
+        <w:rPr>
+          <w:rFonts w:ascii="Times New Roman" w:eastAsia="Times New Roman" w:hAnsi="Times New Roman" w:cs="Times New Roman"/>
+          <w:b/>
+          <w:sz w:val="28"/>
+          <w:szCs w:val="28"/>
+        </w:rPr>
+        <w:t>anuncios</w:t>
+      </w:r>
+      <w:r>
+        <w:rPr>
+          <w:rFonts w:ascii="Times New Roman" w:eastAsia="Times New Roman" w:hAnsi="Times New Roman" w:cs="Times New Roman"/>
+          <w:b/>
+          <w:sz w:val="28"/>
+          <w:szCs w:val="28"/>
+        </w:rPr>
+        <w:t xml:space="preserve"> versión de escritorio</w:t>
+      </w:r>
+    </w:p>
+    <w:p>
+      <w:pPr>
+        <w:spacing w:before="240" w:line="480" w:lineRule="auto"/>
+        <w:jc w:val="center"/>
+        <w:rPr>
+          <w:rFonts w:ascii="Times New Roman" w:eastAsia="Times New Roman" w:hAnsi="Times New Roman" w:cs="Times New Roman"/>
+          <w:b/>
+          <w:sz w:val="28"/>
+          <w:szCs w:val="28"/>
+        </w:rPr>
+      </w:pPr>
+      <w:r>
+        <w:drawing>
+          <wp:inline distT="0" distB="0" distL="0" distR="0" wp14:anchorId="053912B7" wp14:editId="6F7101DE">
+            <wp:extent cx="4533594" cy="2781300"/>
+            <wp:effectExtent l="0" t="0" r="635" b="0"/>
+            <wp:docPr id="113932755" name="Imagen 1" descr="Imagen que contiene animal, perro, viendo, frente&#10;&#10;Descripción generada automáticamente"/>
+            <wp:cNvGraphicFramePr>
+              <a:graphicFrameLocks xmlns:a="http://schemas.openxmlformats.org/drawingml/2006/main" noChangeAspect="1"/>
+            </wp:cNvGraphicFramePr>
+            <a:graphic xmlns:a="http://schemas.openxmlformats.org/drawingml/2006/main">
+              <a:graphicData uri="http://schemas.openxmlformats.org/drawingml/2006/picture">
+                <pic:pic xmlns:pic="http://schemas.openxmlformats.org/drawingml/2006/picture">
+                  <pic:nvPicPr>
+                    <pic:cNvPr id="113932755" name="Imagen 1" descr="Imagen que contiene animal, perro, viendo, frente&#10;&#10;Descripción generada automáticamente"/>
+                    <pic:cNvPicPr/>
+                  </pic:nvPicPr>
+                  <pic:blipFill>
+                    <a:blip r:embed="rId5"/>
+                    <a:stretch>
+                      <a:fillRect/>
+                    </a:stretch>
+                  </pic:blipFill>
+                  <pic:spPr>
+                    <a:xfrm>
+                      <a:off x="0" y="0"/>
+                      <a:ext cx="4558392" cy="2796513"/>
+                    </a:xfrm>
+                    <a:prstGeom prst="rect">
+                      <a:avLst/>
+                    </a:prstGeom>
+                  </pic:spPr>
+                </pic:pic>
+              </a:graphicData>
+            </a:graphic>
+          </wp:inline>
+        </w:drawing>
+      </w:r>
+    </w:p>
+    <w:p>
+      <w:pPr>
         <w:numPr>
           <w:ilvl w:val="1"/>
-          <w:numId w:val="8"/>
+          <w:numId w:val="11"/>
         </w:numPr>
-        <w:spacing w:line="480" w:lineRule="auto"/>
-        <w:rPr>
-          <w:rFonts w:ascii="Times New Roman" w:hAnsi="Times New Roman" w:cs="Times New Roman"/>
-          <w:sz w:val="24"/>
-          <w:szCs w:val="24"/>
-          <w:lang w:val="es-ES"/>
-        </w:rPr>
-      </w:pPr>
-      <w:r>
-        <w:rPr>
-          <w:rFonts w:ascii="Times New Roman" w:hAnsi="Times New Roman" w:cs="Times New Roman"/>
-          <w:sz w:val="24"/>
-          <w:szCs w:val="24"/>
-          <w:lang w:val="es-ES"/>
-        </w:rPr>
-        <w:t>Mantener un contraste de color adecuado para una fácil lectura.</w:t>
-      </w:r>
-    </w:p>
-    <w:p>
-      <w:pPr>
-        <w:pStyle w:val="Prrafodelista"/>
+        <w:spacing w:before="240" w:line="480" w:lineRule="auto"/>
+        <w:rPr>
+          <w:rFonts w:ascii="Times New Roman" w:eastAsia="Times New Roman" w:hAnsi="Times New Roman" w:cs="Times New Roman"/>
+          <w:b/>
+          <w:sz w:val="28"/>
+          <w:szCs w:val="28"/>
+        </w:rPr>
+      </w:pPr>
+      <w:r>
+        <w:rPr>
+          <w:rFonts w:ascii="Times New Roman" w:eastAsia="Times New Roman" w:hAnsi="Times New Roman" w:cs="Times New Roman"/>
+          <w:b/>
+          <w:sz w:val="28"/>
+          <w:szCs w:val="28"/>
+        </w:rPr>
+        <w:t>Vistas de la página de</w:t>
+      </w:r>
+      <w:r>
+        <w:rPr>
+          <w:rFonts w:ascii="Times New Roman" w:eastAsia="Times New Roman" w:hAnsi="Times New Roman" w:cs="Times New Roman"/>
+          <w:b/>
+          <w:sz w:val="28"/>
+          <w:szCs w:val="28"/>
+        </w:rPr>
+        <w:t xml:space="preserve"> anuncios</w:t>
+      </w:r>
+      <w:r>
+        <w:rPr>
+          <w:rFonts w:ascii="Times New Roman" w:eastAsia="Times New Roman" w:hAnsi="Times New Roman" w:cs="Times New Roman"/>
+          <w:b/>
+          <w:sz w:val="28"/>
+          <w:szCs w:val="28"/>
+        </w:rPr>
+        <w:t xml:space="preserve"> en dispositivos móviles</w:t>
+      </w:r>
+    </w:p>
+    <w:p>
+      <w:pPr>
+        <w:spacing w:before="240" w:line="480" w:lineRule="auto"/>
+        <w:jc w:val="center"/>
+        <w:rPr>
+          <w:rFonts w:ascii="Times New Roman" w:eastAsia="Times New Roman" w:hAnsi="Times New Roman" w:cs="Times New Roman"/>
+          <w:b/>
+          <w:sz w:val="28"/>
+          <w:szCs w:val="28"/>
+        </w:rPr>
+      </w:pPr>
+      <w:r>
+        <w:rPr>
+          <w:rFonts w:ascii="Times New Roman" w:eastAsia="Times New Roman" w:hAnsi="Times New Roman" w:cs="Times New Roman"/>
+          <w:b/>
+          <w:sz w:val="28"/>
+          <w:szCs w:val="28"/>
+        </w:rPr>
+        <w:drawing>
+          <wp:inline distT="0" distB="0" distL="0" distR="0" wp14:anchorId="223B1B6E" wp14:editId="50980E9F">
+            <wp:extent cx="3486150" cy="7644438"/>
+            <wp:effectExtent l="0" t="0" r="0" b="0"/>
+            <wp:docPr id="1453873795" name="Imagen 1" descr="Pantalla de celular con imagen de perro&#10;&#10;Descripción generada automáticamente con confianza media"/>
+            <wp:cNvGraphicFramePr>
+              <a:graphicFrameLocks xmlns:a="http://schemas.openxmlformats.org/drawingml/2006/main" noChangeAspect="1"/>
+            </wp:cNvGraphicFramePr>
+            <a:graphic xmlns:a="http://schemas.openxmlformats.org/drawingml/2006/main">
+              <a:graphicData uri="http://schemas.openxmlformats.org/drawingml/2006/picture">
+                <pic:pic xmlns:pic="http://schemas.openxmlformats.org/drawingml/2006/picture">
+                  <pic:nvPicPr>
+                    <pic:cNvPr id="1453873795" name="Imagen 1" descr="Pantalla de celular con imagen de perro&#10;&#10;Descripción generada automáticamente con confianza media"/>
+                    <pic:cNvPicPr/>
+                  </pic:nvPicPr>
+                  <pic:blipFill>
+                    <a:blip r:embed="rId6"/>
+                    <a:stretch>
+                      <a:fillRect/>
+                    </a:stretch>
+                  </pic:blipFill>
+                  <pic:spPr>
+                    <a:xfrm>
+                      <a:off x="0" y="0"/>
+                      <a:ext cx="3587938" cy="7867640"/>
+                    </a:xfrm>
+                    <a:prstGeom prst="rect">
+                      <a:avLst/>
+                    </a:prstGeom>
+                  </pic:spPr>
+                </pic:pic>
+              </a:graphicData>
+            </a:graphic>
+          </wp:inline>
+        </w:drawing>
+      </w:r>
+    </w:p>
+    <w:p>
+      <w:pPr>
         <w:numPr>
           <w:ilvl w:val="1"/>
-          <w:numId w:val="8"/>
+          <w:numId w:val="11"/>
         </w:numPr>
-        <w:spacing w:line="480" w:lineRule="auto"/>
-        <w:rPr>
-          <w:rFonts w:ascii="Times New Roman" w:hAnsi="Times New Roman" w:cs="Times New Roman"/>
-          <w:sz w:val="24"/>
-          <w:szCs w:val="24"/>
-          <w:lang w:val="es-ES"/>
-        </w:rPr>
-      </w:pPr>
-      <w:r>
-        <w:rPr>
-          <w:rFonts w:ascii="Times New Roman" w:hAnsi="Times New Roman" w:cs="Times New Roman"/>
-          <w:sz w:val="24"/>
-          <w:szCs w:val="24"/>
-          <w:lang w:val="es-ES"/>
-        </w:rPr>
-        <w:t>Utilizar un tamaño de fuente legible y ajustable por el usuario.</w:t>
-      </w:r>
-    </w:p>
-    <w:p>
-      <w:pPr>
-        <w:spacing w:line="480" w:lineRule="auto"/>
-        <w:rPr>
-          <w:rFonts w:ascii="Times New Roman" w:hAnsi="Times New Roman" w:cs="Times New Roman"/>
+        <w:spacing w:before="240" w:line="480" w:lineRule="auto"/>
+        <w:rPr>
+          <w:rFonts w:ascii="Times New Roman" w:eastAsia="Times New Roman" w:hAnsi="Times New Roman" w:cs="Times New Roman"/>
           <w:b/>
-          <w:bCs/>
-          <w:sz w:val="24"/>
-          <w:szCs w:val="24"/>
-          <w:lang w:val="es-ES"/>
-        </w:rPr>
-      </w:pPr>
-      <w:r>
-        <w:rPr>
-          <w:rFonts w:ascii="Times New Roman" w:hAnsi="Times New Roman" w:cs="Times New Roman"/>
+          <w:sz w:val="28"/>
+          <w:szCs w:val="28"/>
+        </w:rPr>
+      </w:pPr>
+      <w:r>
+        <w:rPr>
+          <w:rFonts w:ascii="Times New Roman" w:eastAsia="Times New Roman" w:hAnsi="Times New Roman" w:cs="Times New Roman"/>
           <w:b/>
-          <w:bCs/>
-          <w:sz w:val="24"/>
-          <w:szCs w:val="24"/>
-          <w:lang w:val="es-ES"/>
-        </w:rPr>
-        <w:t>Diseño</w:t>
-      </w:r>
-    </w:p>
-    <w:p>
-      <w:pPr>
-        <w:spacing w:line="480" w:lineRule="auto"/>
-        <w:rPr>
-          <w:rFonts w:ascii="Times New Roman" w:hAnsi="Times New Roman" w:cs="Times New Roman"/>
-          <w:sz w:val="24"/>
-          <w:szCs w:val="24"/>
-          <w:lang w:val="es-ES"/>
-        </w:rPr>
-      </w:pPr>
-      <w:r>
-        <w:rPr>
-          <w:rFonts w:ascii="Times New Roman" w:hAnsi="Times New Roman" w:cs="Times New Roman"/>
-          <w:sz w:val="24"/>
-          <w:szCs w:val="24"/>
-          <w:lang w:val="es-ES"/>
-        </w:rPr>
-        <w:t>El diseño de la funcionalidad de anuncios debe ser claro y conciso:</w:t>
-      </w:r>
-    </w:p>
-    <w:p>
-      <w:pPr>
-        <w:pStyle w:val="Prrafodelista"/>
-        <w:numPr>
-          <w:ilvl w:val="1"/>
-          <w:numId w:val="8"/>
-        </w:numPr>
-        <w:spacing w:line="480" w:lineRule="auto"/>
-        <w:rPr>
-          <w:rFonts w:ascii="Times New Roman" w:hAnsi="Times New Roman" w:cs="Times New Roman"/>
-          <w:sz w:val="24"/>
-          <w:szCs w:val="24"/>
-          <w:lang w:val="es-ES"/>
-        </w:rPr>
-      </w:pPr>
-      <w:r>
-        <w:rPr>
-          <w:rFonts w:ascii="Times New Roman" w:hAnsi="Times New Roman" w:cs="Times New Roman"/>
-          <w:sz w:val="24"/>
-          <w:szCs w:val="24"/>
-          <w:lang w:val="es-ES"/>
-        </w:rPr>
-        <w:t>Organiza la información de manera lógica en la página de anuncios.</w:t>
-      </w:r>
-    </w:p>
-    <w:p>
-      <w:pPr>
-        <w:pStyle w:val="Prrafodelista"/>
-        <w:numPr>
-          <w:ilvl w:val="1"/>
-          <w:numId w:val="8"/>
-        </w:numPr>
-        <w:spacing w:line="480" w:lineRule="auto"/>
-        <w:rPr>
-          <w:rFonts w:ascii="Times New Roman" w:hAnsi="Times New Roman" w:cs="Times New Roman"/>
-          <w:sz w:val="24"/>
-          <w:szCs w:val="24"/>
-          <w:lang w:val="es-ES"/>
-        </w:rPr>
-      </w:pPr>
-      <w:r>
-        <w:rPr>
-          <w:rFonts w:ascii="Times New Roman" w:hAnsi="Times New Roman" w:cs="Times New Roman"/>
-          <w:sz w:val="24"/>
-          <w:szCs w:val="24"/>
-          <w:lang w:val="es-ES"/>
-        </w:rPr>
-        <w:t>Utiliza una fuente fácil de leer y un diseño limpio y ordenado.</w:t>
-      </w:r>
-    </w:p>
-    <w:p>
-      <w:pPr>
-        <w:spacing w:line="480" w:lineRule="auto"/>
-        <w:rPr>
-          <w:rFonts w:ascii="Times New Roman" w:hAnsi="Times New Roman" w:cs="Times New Roman"/>
+          <w:sz w:val="28"/>
+          <w:szCs w:val="28"/>
+        </w:rPr>
+        <w:t>Vista de filtros de la página de anuncios</w:t>
+      </w:r>
+    </w:p>
+    <w:p>
+      <w:pPr>
+        <w:spacing w:before="240" w:line="480" w:lineRule="auto"/>
+        <w:jc w:val="center"/>
+        <w:rPr>
+          <w:rFonts w:ascii="Times New Roman" w:eastAsia="Times New Roman" w:hAnsi="Times New Roman" w:cs="Times New Roman"/>
           <w:b/>
-          <w:bCs/>
-          <w:sz w:val="24"/>
-          <w:szCs w:val="24"/>
-          <w:lang w:val="es-ES"/>
-        </w:rPr>
-      </w:pPr>
-      <w:r>
-        <w:rPr>
-          <w:rFonts w:ascii="Times New Roman" w:hAnsi="Times New Roman" w:cs="Times New Roman"/>
+          <w:sz w:val="28"/>
+          <w:szCs w:val="28"/>
+        </w:rPr>
+      </w:pPr>
+      <w:r>
+        <w:rPr>
+          <w:rFonts w:ascii="Times New Roman" w:eastAsia="Times New Roman" w:hAnsi="Times New Roman" w:cs="Times New Roman"/>
           <w:b/>
-          <w:bCs/>
-          <w:sz w:val="24"/>
-          <w:szCs w:val="24"/>
-          <w:lang w:val="es-ES"/>
-        </w:rPr>
-        <w:t>Rendimiento</w:t>
-      </w:r>
-    </w:p>
-    <w:p>
-      <w:pPr>
-        <w:spacing w:line="480" w:lineRule="auto"/>
-        <w:rPr>
-          <w:rFonts w:ascii="Times New Roman" w:hAnsi="Times New Roman" w:cs="Times New Roman"/>
-          <w:sz w:val="24"/>
-          <w:szCs w:val="24"/>
-          <w:lang w:val="es-ES"/>
-        </w:rPr>
-      </w:pPr>
-      <w:r>
-        <w:rPr>
-          <w:rFonts w:ascii="Times New Roman" w:hAnsi="Times New Roman" w:cs="Times New Roman"/>
-          <w:sz w:val="24"/>
-          <w:szCs w:val="24"/>
-          <w:lang w:val="es-ES"/>
-        </w:rPr>
-        <w:t>Debes optimizar la funcionalidad de anuncios para que cargue rápidamente:</w:t>
-      </w:r>
-    </w:p>
-    <w:p>
-      <w:pPr>
-        <w:pStyle w:val="Prrafodelista"/>
-        <w:numPr>
-          <w:ilvl w:val="1"/>
-          <w:numId w:val="8"/>
-        </w:numPr>
-        <w:spacing w:line="480" w:lineRule="auto"/>
-        <w:rPr>
-          <w:rFonts w:ascii="Times New Roman" w:hAnsi="Times New Roman" w:cs="Times New Roman"/>
-          <w:sz w:val="24"/>
-          <w:szCs w:val="24"/>
-          <w:lang w:val="es-ES"/>
-        </w:rPr>
-      </w:pPr>
-      <w:r>
-        <w:rPr>
-          <w:rFonts w:ascii="Times New Roman" w:hAnsi="Times New Roman" w:cs="Times New Roman"/>
-          <w:sz w:val="24"/>
-          <w:szCs w:val="24"/>
-          <w:lang w:val="es-ES"/>
-        </w:rPr>
-        <w:t>Comprime y almacena eficientemente las imágenes para minimizar el tiempo de carga.</w:t>
-      </w:r>
-    </w:p>
-    <w:p>
-      <w:pPr>
-        <w:pStyle w:val="Prrafodelista"/>
-        <w:numPr>
-          <w:ilvl w:val="1"/>
-          <w:numId w:val="8"/>
-        </w:numPr>
-        <w:spacing w:line="480" w:lineRule="auto"/>
-        <w:rPr>
-          <w:rFonts w:ascii="Times New Roman" w:hAnsi="Times New Roman" w:cs="Times New Roman"/>
-          <w:sz w:val="24"/>
-          <w:szCs w:val="24"/>
-          <w:lang w:val="es-ES"/>
-        </w:rPr>
-      </w:pPr>
-      <w:r>
-        <w:rPr>
-          <w:rFonts w:ascii="Times New Roman" w:hAnsi="Times New Roman" w:cs="Times New Roman"/>
-          <w:sz w:val="24"/>
-          <w:szCs w:val="24"/>
-          <w:lang w:val="es-ES"/>
-        </w:rPr>
-        <w:t>Utiliza técnicas de almacenamiento en caché para acelerar la carga de las páginas de anuncios.</w:t>
-      </w:r>
-    </w:p>
-    <w:p>
-      <w:pPr>
-        <w:pStyle w:val="Prrafodelista"/>
-        <w:numPr>
-          <w:ilvl w:val="1"/>
-          <w:numId w:val="8"/>
-        </w:numPr>
-        <w:spacing w:line="480" w:lineRule="auto"/>
-        <w:rPr>
-          <w:rFonts w:ascii="Times New Roman" w:hAnsi="Times New Roman" w:cs="Times New Roman"/>
-          <w:sz w:val="24"/>
-          <w:szCs w:val="24"/>
-          <w:lang w:val="es-ES"/>
-        </w:rPr>
-      </w:pPr>
-      <w:r>
-        <w:rPr>
-          <w:rFonts w:ascii="Times New Roman" w:hAnsi="Times New Roman" w:cs="Times New Roman"/>
-          <w:sz w:val="24"/>
-          <w:szCs w:val="24"/>
-          <w:lang w:val="es-ES"/>
-        </w:rPr>
-        <w:t>Realiza pruebas de rendimiento para garantizar que la funcionalidad funcione de manera eficiente incluso con un alto número de anuncios.</w:t>
-      </w:r>
-    </w:p>
-    <w:p>
-      <w:pPr>
-        <w:pStyle w:val="Prrafodelista"/>
-        <w:numPr>
-          <w:ilvl w:val="0"/>
-          <w:numId w:val="2"/>
-        </w:numPr>
-        <w:spacing w:line="480" w:lineRule="auto"/>
-        <w:rPr>
-          <w:rFonts w:ascii="Times New Roman" w:hAnsi="Times New Roman" w:cs="Times New Roman"/>
+          <w:sz w:val="28"/>
+          <w:szCs w:val="28"/>
+        </w:rPr>
+        <w:drawing>
+          <wp:inline distT="0" distB="0" distL="0" distR="0" wp14:anchorId="4CED8B42" wp14:editId="50044D73">
+            <wp:extent cx="3600953" cy="3210373"/>
+            <wp:effectExtent l="0" t="0" r="0" b="9525"/>
+            <wp:docPr id="1651744656" name="Imagen 1" descr="Interfaz de usuario gráfica, Texto, Aplicación, Chat o mensaje de texto&#10;&#10;Descripción generada automáticamente"/>
+            <wp:cNvGraphicFramePr>
+              <a:graphicFrameLocks xmlns:a="http://schemas.openxmlformats.org/drawingml/2006/main" noChangeAspect="1"/>
+            </wp:cNvGraphicFramePr>
+            <a:graphic xmlns:a="http://schemas.openxmlformats.org/drawingml/2006/main">
+              <a:graphicData uri="http://schemas.openxmlformats.org/drawingml/2006/picture">
+                <pic:pic xmlns:pic="http://schemas.openxmlformats.org/drawingml/2006/picture">
+                  <pic:nvPicPr>
+                    <pic:cNvPr id="1651744656" name="Imagen 1" descr="Interfaz de usuario gráfica, Texto, Aplicación, Chat o mensaje de texto&#10;&#10;Descripción generada automáticamente"/>
+                    <pic:cNvPicPr/>
+                  </pic:nvPicPr>
+                  <pic:blipFill>
+                    <a:blip r:embed="rId7"/>
+                    <a:stretch>
+                      <a:fillRect/>
+                    </a:stretch>
+                  </pic:blipFill>
+                  <pic:spPr>
+                    <a:xfrm>
+                      <a:off x="0" y="0"/>
+                      <a:ext cx="3600953" cy="3210373"/>
+                    </a:xfrm>
+                    <a:prstGeom prst="rect">
+                      <a:avLst/>
+                    </a:prstGeom>
+                  </pic:spPr>
+                </pic:pic>
+              </a:graphicData>
+            </a:graphic>
+          </wp:inline>
+        </w:drawing>
+      </w:r>
+    </w:p>
+    <w:p>
+      <w:pPr>
+        <w:spacing w:before="240" w:line="480" w:lineRule="auto"/>
+        <w:jc w:val="center"/>
+        <w:rPr>
+          <w:rFonts w:ascii="Times New Roman" w:eastAsia="Times New Roman" w:hAnsi="Times New Roman" w:cs="Times New Roman"/>
           <w:b/>
-          <w:bCs/>
-          <w:sz w:val="24"/>
-          <w:szCs w:val="24"/>
-          <w:lang w:val="es-ES"/>
-        </w:rPr>
-      </w:pPr>
-      <w:r>
-        <w:rPr>
-          <w:rFonts w:ascii="Times New Roman" w:hAnsi="Times New Roman" w:cs="Times New Roman"/>
+          <w:sz w:val="28"/>
+          <w:szCs w:val="28"/>
+        </w:rPr>
+      </w:pPr>
+    </w:p>
+    <w:p>
+      <w:pPr>
+        <w:spacing w:before="240" w:line="480" w:lineRule="auto"/>
+        <w:rPr>
+          <w:rFonts w:ascii="Times New Roman" w:eastAsia="Times New Roman" w:hAnsi="Times New Roman" w:cs="Times New Roman"/>
           <w:b/>
-          <w:bCs/>
-          <w:sz w:val="24"/>
-          <w:szCs w:val="24"/>
-          <w:lang w:val="es-ES"/>
-        </w:rPr>
-        <w:t>Implementación</w:t>
-      </w:r>
-    </w:p>
-    <w:p>
-      <w:pPr>
-        <w:spacing w:line="480" w:lineRule="auto"/>
-        <w:rPr>
-          <w:rFonts w:ascii="Times New Roman" w:hAnsi="Times New Roman" w:cs="Times New Roman"/>
-          <w:sz w:val="24"/>
-          <w:szCs w:val="24"/>
-          <w:lang w:val="es-ES"/>
-        </w:rPr>
-      </w:pPr>
-      <w:r>
-        <w:rPr>
-          <w:rFonts w:ascii="Times New Roman" w:hAnsi="Times New Roman" w:cs="Times New Roman"/>
-          <w:sz w:val="24"/>
-          <w:szCs w:val="24"/>
-          <w:lang w:val="es-ES"/>
-        </w:rPr>
-        <w:t>Una vez que se haya diseñado la funcionalidad de anuncios de acuerdo con los requerimientos funcionales y no funcionales, el siguiente paso es implementarla. Esto implicará la programación de formularios, bases de datos para almacenar los anuncios y la creación de una interfaz de usuario intuitiva.</w:t>
-      </w:r>
-    </w:p>
-    <w:p>
-      <w:pPr>
-        <w:pStyle w:val="Prrafodelista"/>
-        <w:numPr>
-          <w:ilvl w:val="0"/>
-          <w:numId w:val="2"/>
-        </w:numPr>
-        <w:spacing w:line="480" w:lineRule="auto"/>
-        <w:rPr>
-          <w:rFonts w:ascii="Times New Roman" w:hAnsi="Times New Roman" w:cs="Times New Roman"/>
-          <w:b/>
-          <w:bCs/>
-          <w:sz w:val="24"/>
-          <w:szCs w:val="24"/>
-          <w:lang w:val="es-ES"/>
-        </w:rPr>
-      </w:pPr>
-      <w:r>
-        <w:rPr>
-          <w:rFonts w:ascii="Times New Roman" w:hAnsi="Times New Roman" w:cs="Times New Roman"/>
-          <w:b/>
-          <w:bCs/>
-          <w:sz w:val="24"/>
-          <w:szCs w:val="24"/>
-          <w:lang w:val="es-ES"/>
-        </w:rPr>
-        <w:t>Pruebas</w:t>
-      </w:r>
-    </w:p>
-    <w:p>
-      <w:pPr>
-        <w:spacing w:line="480" w:lineRule="auto"/>
-        <w:rPr>
-          <w:rFonts w:ascii="Times New Roman" w:hAnsi="Times New Roman" w:cs="Times New Roman"/>
-          <w:sz w:val="24"/>
-          <w:szCs w:val="24"/>
-          <w:lang w:val="es-ES"/>
-        </w:rPr>
-      </w:pPr>
-      <w:r>
-        <w:rPr>
-          <w:rFonts w:ascii="Times New Roman" w:hAnsi="Times New Roman" w:cs="Times New Roman"/>
-          <w:sz w:val="24"/>
-          <w:szCs w:val="24"/>
-          <w:lang w:val="es-ES"/>
-        </w:rPr>
-        <w:t>Es fundamental realizar pruebas exhaustivas de la funcionalidad de anuncios para garantizar que cumple con todos los requerimientos. Esto incluye pruebas de carga, pruebas de accesibilidad y pruebas de usabilidad.</w:t>
-      </w:r>
-    </w:p>
-    <w:p>
-      <w:pPr>
-        <w:pStyle w:val="Prrafodelista"/>
-        <w:numPr>
-          <w:ilvl w:val="0"/>
-          <w:numId w:val="2"/>
-        </w:numPr>
-        <w:spacing w:line="480" w:lineRule="auto"/>
-        <w:rPr>
-          <w:rFonts w:ascii="Times New Roman" w:hAnsi="Times New Roman" w:cs="Times New Roman"/>
-          <w:b/>
-          <w:bCs/>
-          <w:sz w:val="24"/>
-          <w:szCs w:val="24"/>
-          <w:lang w:val="es-ES"/>
-        </w:rPr>
-      </w:pPr>
-      <w:r>
-        <w:rPr>
-          <w:rFonts w:ascii="Times New Roman" w:hAnsi="Times New Roman" w:cs="Times New Roman"/>
-          <w:b/>
-          <w:bCs/>
-          <w:sz w:val="24"/>
-          <w:szCs w:val="24"/>
-          <w:lang w:val="es-ES"/>
-        </w:rPr>
-        <w:t>Mantenimiento</w:t>
-      </w:r>
-    </w:p>
-    <w:p>
-      <w:pPr>
-        <w:spacing w:line="480" w:lineRule="auto"/>
-        <w:rPr>
-          <w:rFonts w:ascii="Times New Roman" w:hAnsi="Times New Roman" w:cs="Times New Roman"/>
-          <w:sz w:val="24"/>
-          <w:szCs w:val="24"/>
-          <w:lang w:val="es-ES"/>
-        </w:rPr>
-      </w:pPr>
-      <w:r>
-        <w:rPr>
-          <w:rFonts w:ascii="Times New Roman" w:hAnsi="Times New Roman" w:cs="Times New Roman"/>
-          <w:sz w:val="24"/>
-          <w:szCs w:val="24"/>
-          <w:lang w:val="es-ES"/>
-        </w:rPr>
-        <w:t>Finalmente, asegúrate de que la funcionalidad de anuncios se mantenga y se actualice regularmente para seguir cumpliendo con los requisitos cambiantes y las necesidades de los usuarios.</w:t>
-      </w:r>
-    </w:p>
-    <w:p>
-      <w:pPr>
-        <w:spacing w:line="480" w:lineRule="auto"/>
-        <w:rPr>
-          <w:rFonts w:ascii="Times New Roman" w:hAnsi="Times New Roman" w:cs="Times New Roman"/>
-          <w:sz w:val="24"/>
-          <w:szCs w:val="24"/>
-          <w:lang w:val="es-ES"/>
-        </w:rPr>
-      </w:pPr>
-      <w:r>
-        <w:rPr>
-          <w:rFonts w:ascii="Times New Roman" w:hAnsi="Times New Roman" w:cs="Times New Roman"/>
-          <w:sz w:val="24"/>
-          <w:szCs w:val="24"/>
-          <w:lang w:val="es-ES"/>
-        </w:rPr>
-        <w:t>Este es un esquema básico de cómo podrías desarrollar la funcionalidad de anuncios para tu plataforma de búsqueda de mascotas perdidas. A medida que avances en el desarrollo, podrás agregar más detalles técnicos y consideraciones específicas.</w:t>
-      </w:r>
-    </w:p>
-    <w:p>
-      <w:pPr>
-        <w:spacing w:line="480" w:lineRule="auto"/>
-        <w:rPr>
-          <w:rFonts w:ascii="Times New Roman" w:hAnsi="Times New Roman" w:cs="Times New Roman"/>
-          <w:sz w:val="24"/>
-          <w:szCs w:val="24"/>
-          <w:lang w:val="es-ES"/>
-        </w:rPr>
-      </w:pPr>
-    </w:p>
+          <w:sz w:val="28"/>
+          <w:szCs w:val="28"/>
+        </w:rPr>
+      </w:pPr>
+    </w:p>
+    <w:p/>
     <w:p/>
     <w:sectPr>
       <w:pgSz w:w="12240" w:h="15840"/>
@@ -2597,6 +1932,95 @@
     </w:lvl>
   </w:abstractNum>
   <w:abstractNum w:abstractNumId="5" w15:restartNumberingAfterBreak="0">
+    <w:nsid w:val="40E419A6"/>
+    <w:multiLevelType w:val="hybridMultilevel"/>
+    <w:tmpl w:val="969ECE50"/>
+    <w:lvl w:ilvl="0" w:tplc="280A000F">
+      <w:start w:val="1"/>
+      <w:numFmt w:val="decimal"/>
+      <w:lvlText w:val="%1."/>
+      <w:lvlJc w:val="left"/>
+      <w:pPr>
+        <w:ind w:left="720" w:hanging="360"/>
+      </w:pPr>
+      <w:rPr>
+        <w:rFonts w:hint="default"/>
+      </w:rPr>
+    </w:lvl>
+    <w:lvl w:ilvl="1" w:tplc="280A0019" w:tentative="1">
+      <w:start w:val="1"/>
+      <w:numFmt w:val="lowerLetter"/>
+      <w:lvlText w:val="%2."/>
+      <w:lvlJc w:val="left"/>
+      <w:pPr>
+        <w:ind w:left="1440" w:hanging="360"/>
+      </w:pPr>
+    </w:lvl>
+    <w:lvl w:ilvl="2" w:tplc="280A001B" w:tentative="1">
+      <w:start w:val="1"/>
+      <w:numFmt w:val="lowerRoman"/>
+      <w:lvlText w:val="%3."/>
+      <w:lvlJc w:val="right"/>
+      <w:pPr>
+        <w:ind w:left="2160" w:hanging="180"/>
+      </w:pPr>
+    </w:lvl>
+    <w:lvl w:ilvl="3" w:tplc="280A000F" w:tentative="1">
+      <w:start w:val="1"/>
+      <w:numFmt w:val="decimal"/>
+      <w:lvlText w:val="%4."/>
+      <w:lvlJc w:val="left"/>
+      <w:pPr>
+        <w:ind w:left="2880" w:hanging="360"/>
+      </w:pPr>
+    </w:lvl>
+    <w:lvl w:ilvl="4" w:tplc="280A0019" w:tentative="1">
+      <w:start w:val="1"/>
+      <w:numFmt w:val="lowerLetter"/>
+      <w:lvlText w:val="%5."/>
+      <w:lvlJc w:val="left"/>
+      <w:pPr>
+        <w:ind w:left="3600" w:hanging="360"/>
+      </w:pPr>
+    </w:lvl>
+    <w:lvl w:ilvl="5" w:tplc="280A001B" w:tentative="1">
+      <w:start w:val="1"/>
+      <w:numFmt w:val="lowerRoman"/>
+      <w:lvlText w:val="%6."/>
+      <w:lvlJc w:val="right"/>
+      <w:pPr>
+        <w:ind w:left="4320" w:hanging="180"/>
+      </w:pPr>
+    </w:lvl>
+    <w:lvl w:ilvl="6" w:tplc="280A000F" w:tentative="1">
+      <w:start w:val="1"/>
+      <w:numFmt w:val="decimal"/>
+      <w:lvlText w:val="%7."/>
+      <w:lvlJc w:val="left"/>
+      <w:pPr>
+        <w:ind w:left="5040" w:hanging="360"/>
+      </w:pPr>
+    </w:lvl>
+    <w:lvl w:ilvl="7" w:tplc="280A0019" w:tentative="1">
+      <w:start w:val="1"/>
+      <w:numFmt w:val="lowerLetter"/>
+      <w:lvlText w:val="%8."/>
+      <w:lvlJc w:val="left"/>
+      <w:pPr>
+        <w:ind w:left="5760" w:hanging="360"/>
+      </w:pPr>
+    </w:lvl>
+    <w:lvl w:ilvl="8" w:tplc="280A001B" w:tentative="1">
+      <w:start w:val="1"/>
+      <w:numFmt w:val="lowerRoman"/>
+      <w:lvlText w:val="%9."/>
+      <w:lvlJc w:val="right"/>
+      <w:pPr>
+        <w:ind w:left="6480" w:hanging="180"/>
+      </w:pPr>
+    </w:lvl>
+  </w:abstractNum>
+  <w:abstractNum w:abstractNumId="6" w15:restartNumberingAfterBreak="0">
     <w:nsid w:val="46530EED"/>
     <w:multiLevelType w:val="hybridMultilevel"/>
     <w:tmpl w:val="8382B8DC"/>
@@ -2709,7 +2133,233 @@
       </w:rPr>
     </w:lvl>
   </w:abstractNum>
-  <w:abstractNum w:abstractNumId="6" w15:restartNumberingAfterBreak="0">
+  <w:abstractNum w:abstractNumId="7" w15:restartNumberingAfterBreak="0">
+    <w:nsid w:val="4ADC142C"/>
+    <w:multiLevelType w:val="multilevel"/>
+    <w:tmpl w:val="462EB750"/>
+    <w:lvl w:ilvl="0">
+      <w:start w:val="1"/>
+      <w:numFmt w:val="decimal"/>
+      <w:lvlText w:val="%1."/>
+      <w:lvlJc w:val="left"/>
+      <w:pPr>
+        <w:ind w:left="720" w:hanging="360"/>
+      </w:pPr>
+      <w:rPr>
+        <w:u w:val="none"/>
+      </w:rPr>
+    </w:lvl>
+    <w:lvl w:ilvl="1">
+      <w:start w:val="1"/>
+      <w:numFmt w:val="lowerLetter"/>
+      <w:lvlText w:val="%2."/>
+      <w:lvlJc w:val="left"/>
+      <w:pPr>
+        <w:ind w:left="1440" w:hanging="360"/>
+      </w:pPr>
+      <w:rPr>
+        <w:u w:val="none"/>
+      </w:rPr>
+    </w:lvl>
+    <w:lvl w:ilvl="2">
+      <w:start w:val="1"/>
+      <w:numFmt w:val="lowerRoman"/>
+      <w:lvlText w:val="%3."/>
+      <w:lvlJc w:val="right"/>
+      <w:pPr>
+        <w:ind w:left="2160" w:hanging="360"/>
+      </w:pPr>
+      <w:rPr>
+        <w:u w:val="none"/>
+      </w:rPr>
+    </w:lvl>
+    <w:lvl w:ilvl="3">
+      <w:start w:val="1"/>
+      <w:numFmt w:val="decimal"/>
+      <w:lvlText w:val="%4."/>
+      <w:lvlJc w:val="left"/>
+      <w:pPr>
+        <w:ind w:left="2880" w:hanging="360"/>
+      </w:pPr>
+      <w:rPr>
+        <w:u w:val="none"/>
+      </w:rPr>
+    </w:lvl>
+    <w:lvl w:ilvl="4">
+      <w:start w:val="1"/>
+      <w:numFmt w:val="lowerLetter"/>
+      <w:lvlText w:val="%5."/>
+      <w:lvlJc w:val="left"/>
+      <w:pPr>
+        <w:ind w:left="3600" w:hanging="360"/>
+      </w:pPr>
+      <w:rPr>
+        <w:u w:val="none"/>
+      </w:rPr>
+    </w:lvl>
+    <w:lvl w:ilvl="5">
+      <w:start w:val="1"/>
+      <w:numFmt w:val="lowerRoman"/>
+      <w:lvlText w:val="%6."/>
+      <w:lvlJc w:val="right"/>
+      <w:pPr>
+        <w:ind w:left="4320" w:hanging="360"/>
+      </w:pPr>
+      <w:rPr>
+        <w:u w:val="none"/>
+      </w:rPr>
+    </w:lvl>
+    <w:lvl w:ilvl="6">
+      <w:start w:val="1"/>
+      <w:numFmt w:val="decimal"/>
+      <w:lvlText w:val="%7."/>
+      <w:lvlJc w:val="left"/>
+      <w:pPr>
+        <w:ind w:left="5040" w:hanging="360"/>
+      </w:pPr>
+      <w:rPr>
+        <w:u w:val="none"/>
+      </w:rPr>
+    </w:lvl>
+    <w:lvl w:ilvl="7">
+      <w:start w:val="1"/>
+      <w:numFmt w:val="lowerLetter"/>
+      <w:lvlText w:val="%8."/>
+      <w:lvlJc w:val="left"/>
+      <w:pPr>
+        <w:ind w:left="5760" w:hanging="360"/>
+      </w:pPr>
+      <w:rPr>
+        <w:u w:val="none"/>
+      </w:rPr>
+    </w:lvl>
+    <w:lvl w:ilvl="8">
+      <w:start w:val="1"/>
+      <w:numFmt w:val="lowerRoman"/>
+      <w:lvlText w:val="%9."/>
+      <w:lvlJc w:val="right"/>
+      <w:pPr>
+        <w:ind w:left="6480" w:hanging="360"/>
+      </w:pPr>
+      <w:rPr>
+        <w:u w:val="none"/>
+      </w:rPr>
+    </w:lvl>
+  </w:abstractNum>
+  <w:abstractNum w:abstractNumId="8" w15:restartNumberingAfterBreak="0">
+    <w:nsid w:val="4AEB506C"/>
+    <w:multiLevelType w:val="hybridMultilevel"/>
+    <w:tmpl w:val="E7AE9FFE"/>
+    <w:lvl w:ilvl="0" w:tplc="280A0001">
+      <w:start w:val="1"/>
+      <w:numFmt w:val="bullet"/>
+      <w:lvlText w:val=""/>
+      <w:lvlJc w:val="left"/>
+      <w:pPr>
+        <w:ind w:left="720" w:hanging="360"/>
+      </w:pPr>
+      <w:rPr>
+        <w:rFonts w:ascii="Symbol" w:hAnsi="Symbol" w:hint="default"/>
+      </w:rPr>
+    </w:lvl>
+    <w:lvl w:ilvl="1" w:tplc="280A0003" w:tentative="1">
+      <w:start w:val="1"/>
+      <w:numFmt w:val="bullet"/>
+      <w:lvlText w:val="o"/>
+      <w:lvlJc w:val="left"/>
+      <w:pPr>
+        <w:ind w:left="1440" w:hanging="360"/>
+      </w:pPr>
+      <w:rPr>
+        <w:rFonts w:ascii="Courier New" w:hAnsi="Courier New" w:cs="Courier New" w:hint="default"/>
+      </w:rPr>
+    </w:lvl>
+    <w:lvl w:ilvl="2" w:tplc="280A0005" w:tentative="1">
+      <w:start w:val="1"/>
+      <w:numFmt w:val="bullet"/>
+      <w:lvlText w:val=""/>
+      <w:lvlJc w:val="left"/>
+      <w:pPr>
+        <w:ind w:left="2160" w:hanging="360"/>
+      </w:pPr>
+      <w:rPr>
+        <w:rFonts w:ascii="Wingdings" w:hAnsi="Wingdings" w:hint="default"/>
+      </w:rPr>
+    </w:lvl>
+    <w:lvl w:ilvl="3" w:tplc="280A0001" w:tentative="1">
+      <w:start w:val="1"/>
+      <w:numFmt w:val="bullet"/>
+      <w:lvlText w:val=""/>
+      <w:lvlJc w:val="left"/>
+      <w:pPr>
+        <w:ind w:left="2880" w:hanging="360"/>
+      </w:pPr>
+      <w:rPr>
+        <w:rFonts w:ascii="Symbol" w:hAnsi="Symbol" w:hint="default"/>
+      </w:rPr>
+    </w:lvl>
+    <w:lvl w:ilvl="4" w:tplc="280A0003" w:tentative="1">
+      <w:start w:val="1"/>
+      <w:numFmt w:val="bullet"/>
+      <w:lvlText w:val="o"/>
+      <w:lvlJc w:val="left"/>
+      <w:pPr>
+        <w:ind w:left="3600" w:hanging="360"/>
+      </w:pPr>
+      <w:rPr>
+        <w:rFonts w:ascii="Courier New" w:hAnsi="Courier New" w:cs="Courier New" w:hint="default"/>
+      </w:rPr>
+    </w:lvl>
+    <w:lvl w:ilvl="5" w:tplc="280A0005" w:tentative="1">
+      <w:start w:val="1"/>
+      <w:numFmt w:val="bullet"/>
+      <w:lvlText w:val=""/>
+      <w:lvlJc w:val="left"/>
+      <w:pPr>
+        <w:ind w:left="4320" w:hanging="360"/>
+      </w:pPr>
+      <w:rPr>
+        <w:rFonts w:ascii="Wingdings" w:hAnsi="Wingdings" w:hint="default"/>
+      </w:rPr>
+    </w:lvl>
+    <w:lvl w:ilvl="6" w:tplc="280A0001" w:tentative="1">
+      <w:start w:val="1"/>
+      <w:numFmt w:val="bullet"/>
+      <w:lvlText w:val=""/>
+      <w:lvlJc w:val="left"/>
+      <w:pPr>
+        <w:ind w:left="5040" w:hanging="360"/>
+      </w:pPr>
+      <w:rPr>
+        <w:rFonts w:ascii="Symbol" w:hAnsi="Symbol" w:hint="default"/>
+      </w:rPr>
+    </w:lvl>
+    <w:lvl w:ilvl="7" w:tplc="280A0003" w:tentative="1">
+      <w:start w:val="1"/>
+      <w:numFmt w:val="bullet"/>
+      <w:lvlText w:val="o"/>
+      <w:lvlJc w:val="left"/>
+      <w:pPr>
+        <w:ind w:left="5760" w:hanging="360"/>
+      </w:pPr>
+      <w:rPr>
+        <w:rFonts w:ascii="Courier New" w:hAnsi="Courier New" w:cs="Courier New" w:hint="default"/>
+      </w:rPr>
+    </w:lvl>
+    <w:lvl w:ilvl="8" w:tplc="280A0005" w:tentative="1">
+      <w:start w:val="1"/>
+      <w:numFmt w:val="bullet"/>
+      <w:lvlText w:val=""/>
+      <w:lvlJc w:val="left"/>
+      <w:pPr>
+        <w:ind w:left="6480" w:hanging="360"/>
+      </w:pPr>
+      <w:rPr>
+        <w:rFonts w:ascii="Wingdings" w:hAnsi="Wingdings" w:hint="default"/>
+      </w:rPr>
+    </w:lvl>
+  </w:abstractNum>
+  <w:abstractNum w:abstractNumId="9" w15:restartNumberingAfterBreak="0">
     <w:nsid w:val="6BFD088E"/>
     <w:multiLevelType w:val="hybridMultilevel"/>
     <w:tmpl w:val="DDB8A094"/>
@@ -2822,7 +2472,7 @@
       </w:rPr>
     </w:lvl>
   </w:abstractNum>
-  <w:abstractNum w:abstractNumId="7" w15:restartNumberingAfterBreak="0">
+  <w:abstractNum w:abstractNumId="10" w15:restartNumberingAfterBreak="0">
     <w:nsid w:val="79D95C41"/>
     <w:multiLevelType w:val="hybridMultilevel"/>
     <w:tmpl w:val="FA8A2218"/>
@@ -2942,22 +2592,31 @@
     <w:abstractNumId w:val="3"/>
   </w:num>
   <w:num w:numId="3" w16cid:durableId="1112630168">
-    <w:abstractNumId w:val="7"/>
+    <w:abstractNumId w:val="10"/>
   </w:num>
   <w:num w:numId="4" w16cid:durableId="619145206">
     <w:abstractNumId w:val="1"/>
   </w:num>
   <w:num w:numId="5" w16cid:durableId="552617907">
-    <w:abstractNumId w:val="6"/>
+    <w:abstractNumId w:val="9"/>
   </w:num>
   <w:num w:numId="6" w16cid:durableId="213086822">
     <w:abstractNumId w:val="0"/>
   </w:num>
   <w:num w:numId="7" w16cid:durableId="1672413215">
-    <w:abstractNumId w:val="5"/>
+    <w:abstractNumId w:val="6"/>
   </w:num>
   <w:num w:numId="8" w16cid:durableId="676154247">
     <w:abstractNumId w:val="4"/>
+  </w:num>
+  <w:num w:numId="9" w16cid:durableId="893740010">
+    <w:abstractNumId w:val="5"/>
+  </w:num>
+  <w:num w:numId="10" w16cid:durableId="297034656">
+    <w:abstractNumId w:val="8"/>
+  </w:num>
+  <w:num w:numId="11" w16cid:durableId="2036078886">
+    <w:abstractNumId w:val="7"/>
   </w:num>
 </w:numbering>
 </file>

</xml_diff>